<commit_message>
Fixed figure 3 placement
</commit_message>
<xml_diff>
--- a/Oly-gen-epigen-paper-2019.docx
+++ b/Oly-gen-epigen-paper-2019.docx
@@ -218,7 +218,7 @@
         <w:rPr>
           <w:i/>
         </w:rPr>
-        <w:t xml:space="preserve">Keywords (up to 6): oyster, DNA methylation, single nucleotide polymorphism, Ostrea, environment, epigenetic </w:t>
+        <w:t xml:space="preserve">Keywords: oyster, DNA methylation, single nucleotide polymorphism, Ostrea, environment, epigenetic </w:t>
       </w:r>
     </w:p>
     <w:p>
@@ -1749,16 +1749,92 @@
       </w:r>
       <w:r>
         <w:rPr/>
+        <w:t xml:space="preserve">. </w:t>
+      </w:r>
+    </w:p>
+    <w:p>
+      <w:pPr>
+        <w:pStyle w:val="Normal1"/>
+        <w:pageBreakBefore w:val="false"/>
+        <w:shd w:val="clear" w:fill="FFFFFF"/>
+        <w:spacing w:lineRule="auto" w:line="480" w:before="0" w:after="0"/>
+        <w:ind w:left="0" w:hanging="0"/>
+        <w:rPr/>
+      </w:pPr>
+      <w:r>
+        <w:rPr>
+          <w:rFonts w:ascii="Arial" w:hAnsi="Arial"/>
+        </w:rPr>
+        <w:tab/>
+        <w:t>Population divergence of methylation was also assessed at the gene level</w:t>
+      </w:r>
+      <w:r>
+        <w:rPr>
+          <w:rFonts w:eastAsia="Arial Unicode MS" w:cs="Arial Unicode MS" w:ascii="Arial" w:hAnsi="Arial"/>
+        </w:rPr>
+        <w:t xml:space="preserve"> for gene regions containing ≥5 informative loci. Of the 6,299 gene regions assessed, 1,447 were differentially methylated (DMGs) as determined by binomial GLMs. DMGs and </w:t>
+      </w:r>
+      <w:r>
+        <w:rPr>
+          <w:rFonts w:ascii="Arial" w:hAnsi="Arial"/>
+        </w:rPr>
+        <w:t>gene regions containing DMLs were each enriched for 31 biological processes, both of which included sarcomere organization (GO:0045214), and metabolic process (GO:0008152) (Supplemental Table 2). Mean P</w:t>
+      </w:r>
+      <w:r>
+        <w:rPr>
+          <w:rFonts w:ascii="Arial" w:hAnsi="Arial"/>
+          <w:vertAlign w:val="subscript"/>
+        </w:rPr>
+        <w:t>ST</w:t>
+      </w:r>
+      <w:r>
+        <w:rPr>
+          <w:rFonts w:ascii="Arial" w:hAnsi="Arial"/>
+        </w:rPr>
+        <w:t>, a measure of population dive</w:t>
+      </w:r>
+      <w:r>
+        <w:rPr/>
+        <w:t xml:space="preserve">rgence in methylation </w:t>
+      </w:r>
+      <w:hyperlink r:id="rId48">
+        <w:r>
+          <w:rPr>
+            <w:b w:val="false"/>
+            <w:color w:val="000000"/>
+            <w:u w:val="none"/>
+          </w:rPr>
+          <w:t>(Johnson &amp; Kelly 2020)</w:t>
+        </w:r>
+      </w:hyperlink>
+      <w:r>
+        <w:rPr/>
+        <w:t>, averaged across 14,088 random 10kb bins was 0.30 ±SD 0.26.</w:t>
+      </w:r>
+    </w:p>
+    <w:p>
+      <w:pPr>
+        <w:pStyle w:val="Normal1"/>
+        <w:spacing w:lineRule="auto" w:line="480"/>
+        <w:rPr>
+          <w:b/>
+          <w:b/>
+          <w:sz w:val="20"/>
+          <w:szCs w:val="20"/>
+        </w:rPr>
+      </w:pPr>
+      <w:r>
+        <w:rPr/>
         <w:drawing>
-          <wp:anchor behindDoc="0" distT="114300" distB="114300" distL="114300" distR="114300" simplePos="0" locked="0" layoutInCell="1" allowOverlap="1" relativeHeight="2">
+          <wp:anchor behindDoc="0" distT="45720" distB="45720" distL="45720" distR="45720" simplePos="0" locked="0" layoutInCell="1" allowOverlap="1" relativeHeight="7">
             <wp:simplePos x="0" y="0"/>
             <wp:positionH relativeFrom="column">
-              <wp:posOffset>19050</wp:posOffset>
+              <wp:posOffset>45720</wp:posOffset>
             </wp:positionH>
             <wp:positionV relativeFrom="paragraph">
-              <wp:posOffset>1214120</wp:posOffset>
+              <wp:posOffset>54610</wp:posOffset>
             </wp:positionV>
-            <wp:extent cx="2616200" cy="6119495"/>
+            <wp:extent cx="2487930" cy="5818505"/>
             <wp:effectExtent l="0" t="0" r="0" b="0"/>
             <wp:wrapSquare wrapText="bothSides"/>
             <wp:docPr id="3" name="image6.png" descr=""/>
@@ -1775,7 +1851,7 @@
                     </pic:cNvPicPr>
                   </pic:nvPicPr>
                   <pic:blipFill>
-                    <a:blip r:embed="rId48"/>
+                    <a:blip r:embed="rId49"/>
                     <a:srcRect l="138" t="0" r="138" b="0"/>
                     <a:stretch>
                       <a:fillRect/>
@@ -1784,7 +1860,7 @@
                   <pic:spPr bwMode="auto">
                     <a:xfrm>
                       <a:off x="0" y="0"/>
-                      <a:ext cx="2616200" cy="6119495"/>
+                      <a:ext cx="2487930" cy="5818505"/>
                     </a:xfrm>
                     <a:prstGeom prst="rect">
                       <a:avLst/>
@@ -1796,82 +1872,6 @@
           </wp:anchor>
         </w:drawing>
       </w:r>
-      <w:r>
-        <w:rPr/>
-        <w:t xml:space="preserve">. </w:t>
-      </w:r>
-    </w:p>
-    <w:p>
-      <w:pPr>
-        <w:pStyle w:val="Normal1"/>
-        <w:pageBreakBefore w:val="false"/>
-        <w:shd w:val="clear" w:fill="FFFFFF"/>
-        <w:spacing w:lineRule="auto" w:line="480" w:before="0" w:after="0"/>
-        <w:ind w:left="0" w:hanging="0"/>
-        <w:rPr/>
-      </w:pPr>
-      <w:r>
-        <w:rPr/>
-      </w:r>
-    </w:p>
-    <w:p>
-      <w:pPr>
-        <w:pStyle w:val="Normal1"/>
-        <w:pageBreakBefore w:val="false"/>
-        <w:shd w:val="clear" w:fill="FFFFFF"/>
-        <w:spacing w:lineRule="auto" w:line="480" w:before="0" w:after="0"/>
-        <w:ind w:left="0" w:hanging="0"/>
-        <w:rPr/>
-      </w:pPr>
-      <w:r>
-        <w:rPr>
-          <w:rFonts w:ascii="Arial" w:hAnsi="Arial"/>
-        </w:rPr>
-        <w:t>Population divergence of methylation was also assessed at the gene level</w:t>
-      </w:r>
-      <w:r>
-        <w:rPr>
-          <w:rFonts w:eastAsia="Arial Unicode MS" w:cs="Arial Unicode MS" w:ascii="Arial" w:hAnsi="Arial"/>
-        </w:rPr>
-        <w:t xml:space="preserve"> for gene regions containing ≥5 informative loci. Of the 6,299 gene regions assessed, 1,447 were differentially methylated (DMGs) as determined by binomial GLMs. DMGs and </w:t>
-      </w:r>
-      <w:r>
-        <w:rPr>
-          <w:rFonts w:ascii="Arial" w:hAnsi="Arial"/>
-        </w:rPr>
-        <w:t>gene regions containing DMLs were each enriched for 31 biological processes, both of which included sarcomere organization (GO:0045214), and metabolic process (GO:0008152) (Supplemental Table 2). Mean P</w:t>
-      </w:r>
-      <w:r>
-        <w:rPr>
-          <w:rFonts w:ascii="Arial" w:hAnsi="Arial"/>
-          <w:vertAlign w:val="subscript"/>
-        </w:rPr>
-        <w:t>ST</w:t>
-      </w:r>
-      <w:r>
-        <w:rPr>
-          <w:rFonts w:ascii="Arial" w:hAnsi="Arial"/>
-        </w:rPr>
-        <w:t>, a measure of population dive</w:t>
-      </w:r>
-      <w:r>
-        <w:rPr/>
-        <w:t xml:space="preserve">rgence in methylation </w:t>
-      </w:r>
-      <w:hyperlink r:id="rId49">
-        <w:r>
-          <w:rPr>
-            <w:b w:val="false"/>
-            <w:color w:val="000000"/>
-            <w:u w:val="none"/>
-          </w:rPr>
-          <w:t>(Johnson &amp; Kelly 2020)</w:t>
-        </w:r>
-      </w:hyperlink>
-      <w:r>
-        <w:rPr/>
-        <w:t>, averaged across 14,088 random 10kb bins was 0.30 ±SD 0.26.</w:t>
-      </w:r>
     </w:p>
     <w:p>
       <w:pPr>
@@ -1879,79 +1879,154 @@
         <w:spacing w:lineRule="auto" w:line="480"/>
         <w:rPr>
           <w:b/>
-          <w:b/>
-        </w:rPr>
-      </w:pPr>
-      <w:r>
-        <w:rPr>
-          <w:b/>
-        </w:rPr>
-      </w:r>
-    </w:p>
-    <w:p>
-      <w:pPr>
-        <w:pStyle w:val="Normal1"/>
-        <w:spacing w:lineRule="auto" w:line="480"/>
-        <w:rPr/>
-      </w:pPr>
-      <w:r>
-        <w:rPr>
           <w:b/>
           <w:sz w:val="20"/>
           <w:szCs w:val="20"/>
         </w:rPr>
-        <w:t>Figure 3</w:t>
-      </w:r>
-      <w:r>
-        <w:rPr>
-          <w:sz w:val="20"/>
-          <w:szCs w:val="20"/>
-        </w:rPr>
-        <w:t xml:space="preserve">: </w:t>
-      </w:r>
-      <w:r>
-        <w:rPr>
+      </w:pPr>
+      <w:r>
+        <w:rPr/>
+      </w:r>
+    </w:p>
+    <w:p>
+      <w:pPr>
+        <w:pStyle w:val="Normal1"/>
+        <w:spacing w:lineRule="auto" w:line="480"/>
+        <w:rPr>
+          <w:b/>
           <w:b/>
           <w:sz w:val="20"/>
           <w:szCs w:val="20"/>
         </w:rPr>
-        <w:t xml:space="preserve">A. </w:t>
-      </w:r>
-      <w:r>
-        <w:rPr>
-          <w:sz w:val="20"/>
-          <w:szCs w:val="20"/>
-        </w:rPr>
-        <w:t xml:space="preserve">PCA of SNP data for the MBD18 samples. </w:t>
-      </w:r>
-      <w:r>
-        <w:rPr>
+      </w:pPr>
+      <w:r>
+        <w:rPr/>
+      </w:r>
+    </w:p>
+    <w:p>
+      <w:pPr>
+        <w:pStyle w:val="Normal1"/>
+        <w:spacing w:lineRule="auto" w:line="480"/>
+        <w:rPr>
+          <w:b/>
           <w:b/>
           <w:sz w:val="20"/>
           <w:szCs w:val="20"/>
         </w:rPr>
-        <w:t xml:space="preserve">B. </w:t>
-      </w:r>
-      <w:r>
-        <w:rPr>
-          <w:sz w:val="20"/>
-          <w:szCs w:val="20"/>
-        </w:rPr>
-        <w:t xml:space="preserve">PCA of DNA methylation data (using all loci) for MBD18 samples. </w:t>
-      </w:r>
-      <w:r>
-        <w:rPr>
+      </w:pPr>
+      <w:r>
+        <w:rPr/>
+      </w:r>
+    </w:p>
+    <w:p>
+      <w:pPr>
+        <w:pStyle w:val="Normal1"/>
+        <w:spacing w:lineRule="auto" w:line="480"/>
+        <w:rPr>
+          <w:b/>
           <w:b/>
           <w:sz w:val="20"/>
           <w:szCs w:val="20"/>
         </w:rPr>
-        <w:t xml:space="preserve">C. </w:t>
-      </w:r>
-      <w:r>
-        <w:rPr>
+      </w:pPr>
+      <w:r>
+        <w:rPr/>
+      </w:r>
+    </w:p>
+    <w:p>
+      <w:pPr>
+        <w:pStyle w:val="Normal1"/>
+        <w:spacing w:lineRule="auto" w:line="480"/>
+        <w:rPr>
+          <w:b/>
+          <w:b/>
           <w:sz w:val="20"/>
           <w:szCs w:val="20"/>
         </w:rPr>
+      </w:pPr>
+      <w:r>
+        <w:rPr/>
+      </w:r>
+    </w:p>
+    <w:p>
+      <w:pPr>
+        <w:pStyle w:val="Normal1"/>
+        <w:spacing w:lineRule="auto" w:line="480"/>
+        <w:rPr>
+          <w:b/>
+          <w:b/>
+          <w:sz w:val="20"/>
+          <w:szCs w:val="20"/>
+        </w:rPr>
+      </w:pPr>
+      <w:r>
+        <w:rPr/>
+      </w:r>
+    </w:p>
+    <w:p>
+      <w:pPr>
+        <w:pStyle w:val="Normal1"/>
+        <w:spacing w:lineRule="auto" w:line="480"/>
+        <w:rPr/>
+      </w:pPr>
+      <w:r>
+        <w:rPr>
+          <w:b/>
+          <w:sz w:val="20"/>
+          <w:szCs w:val="20"/>
+        </w:rPr>
+        <w:t>Figure 3</w:t>
+      </w:r>
+      <w:r>
+        <w:rPr>
+          <w:sz w:val="20"/>
+          <w:szCs w:val="20"/>
+        </w:rPr>
+        <w:t xml:space="preserve">: </w:t>
+      </w:r>
+      <w:r>
+        <w:rPr>
+          <w:b/>
+          <w:sz w:val="20"/>
+          <w:szCs w:val="20"/>
+        </w:rPr>
+        <w:t xml:space="preserve">A. </w:t>
+      </w:r>
+      <w:r>
+        <w:rPr>
+          <w:sz w:val="20"/>
+          <w:szCs w:val="20"/>
+        </w:rPr>
+        <w:t xml:space="preserve">PCA of SNP data for the MBD18 samples. </w:t>
+      </w:r>
+      <w:r>
+        <w:rPr>
+          <w:b/>
+          <w:sz w:val="20"/>
+          <w:szCs w:val="20"/>
+        </w:rPr>
+        <w:t xml:space="preserve">B. </w:t>
+      </w:r>
+      <w:r>
+        <w:rPr>
+          <w:sz w:val="20"/>
+          <w:szCs w:val="20"/>
+        </w:rPr>
+        <w:t xml:space="preserve">PCA of DNA methylation data (using all loci) for MBD18 samples. </w:t>
+      </w:r>
+      <w:r>
+        <w:rPr>
+          <w:b/>
+          <w:sz w:val="20"/>
+          <w:szCs w:val="20"/>
+        </w:rPr>
+        <w:t xml:space="preserve">C. </w:t>
+      </w:r>
+      <w:r>
+        <w:rPr>
+          <w:sz w:val="20"/>
+          <w:szCs w:val="20"/>
+        </w:rPr>
         <w:t>Scatter plot of PC1 from SNP genotype data and PC2 from DNA methylation data showing the linear regression line, Pearson correlation coefficient, and p-value.</w:t>
       </w:r>
     </w:p>
@@ -1959,6 +2034,36 @@
       <w:pPr>
         <w:pStyle w:val="Heading3"/>
         <w:pageBreakBefore w:val="false"/>
+        <w:spacing w:lineRule="auto" w:line="480"/>
+        <w:rPr/>
+      </w:pPr>
+      <w:r>
+        <w:rPr/>
+      </w:r>
+    </w:p>
+    <w:p>
+      <w:pPr>
+        <w:pStyle w:val="Heading3"/>
+        <w:spacing w:lineRule="auto" w:line="480"/>
+        <w:rPr/>
+      </w:pPr>
+      <w:r>
+        <w:rPr/>
+      </w:r>
+    </w:p>
+    <w:p>
+      <w:pPr>
+        <w:pStyle w:val="Heading3"/>
+        <w:spacing w:lineRule="auto" w:line="480"/>
+        <w:rPr/>
+      </w:pPr>
+      <w:r>
+        <w:rPr/>
+      </w:r>
+    </w:p>
+    <w:p>
+      <w:pPr>
+        <w:pStyle w:val="Heading3"/>
         <w:spacing w:lineRule="auto" w:line="480"/>
         <w:rPr/>
       </w:pPr>
@@ -2489,6 +2594,17 @@
       <w:r>
         <w:rPr/>
         <w:t xml:space="preserve">. Unlike local mQTLs, distant mQTLs were deficient in DMLs relative to non-distant mQTLs (9.5% vs 14%, p &lt; 2.2 10e-16).  </w:t>
+      </w:r>
+    </w:p>
+    <w:p>
+      <w:pPr>
+        <w:pStyle w:val="Normal1"/>
+        <w:spacing w:lineRule="auto" w:line="480"/>
+        <w:ind w:left="0" w:hanging="0"/>
+        <w:rPr/>
+      </w:pPr>
+      <w:r>
+        <w:rPr/>
       </w:r>
     </w:p>
     <w:p>
@@ -3335,10 +3451,115 @@
       </w:pPr>
       <w:r>
         <w:rPr/>
+      </w:r>
+    </w:p>
+    <w:p>
+      <w:pPr>
+        <w:pStyle w:val="Normal1"/>
+        <w:spacing w:lineRule="auto" w:line="480"/>
+        <w:rPr>
+          <w:b/>
+          <w:b/>
+        </w:rPr>
+      </w:pPr>
+      <w:r>
+        <w:rPr/>
+      </w:r>
+    </w:p>
+    <w:p>
+      <w:pPr>
+        <w:pStyle w:val="Normal1"/>
+        <w:spacing w:lineRule="auto" w:line="480"/>
+        <w:rPr>
+          <w:b/>
+          <w:b/>
+        </w:rPr>
+      </w:pPr>
+      <w:r>
+        <w:rPr/>
+      </w:r>
+    </w:p>
+    <w:p>
+      <w:pPr>
+        <w:pStyle w:val="Normal1"/>
+        <w:spacing w:lineRule="auto" w:line="480"/>
+        <w:rPr>
+          <w:b/>
+          <w:b/>
+        </w:rPr>
+      </w:pPr>
+      <w:r>
+        <w:rPr/>
+      </w:r>
+    </w:p>
+    <w:p>
+      <w:pPr>
+        <w:pStyle w:val="Normal1"/>
+        <w:spacing w:lineRule="auto" w:line="480"/>
+        <w:rPr>
+          <w:b/>
+          <w:b/>
+        </w:rPr>
+      </w:pPr>
+      <w:r>
+        <w:rPr/>
+      </w:r>
+    </w:p>
+    <w:p>
+      <w:pPr>
+        <w:pStyle w:val="Normal1"/>
+        <w:spacing w:lineRule="auto" w:line="480"/>
+        <w:rPr>
+          <w:b/>
+          <w:b/>
+        </w:rPr>
+      </w:pPr>
+      <w:r>
+        <w:rPr/>
+      </w:r>
+    </w:p>
+    <w:p>
+      <w:pPr>
+        <w:pStyle w:val="Normal1"/>
+        <w:spacing w:lineRule="auto" w:line="480"/>
+        <w:rPr>
+          <w:b/>
+          <w:b/>
+        </w:rPr>
+      </w:pPr>
+      <w:r>
+        <w:rPr/>
+      </w:r>
+    </w:p>
+    <w:p>
+      <w:pPr>
+        <w:pStyle w:val="Normal1"/>
+        <w:spacing w:lineRule="auto" w:line="480"/>
+        <w:rPr/>
+      </w:pPr>
+      <w:r>
+        <w:rPr/>
+      </w:r>
+    </w:p>
+    <w:p>
+      <w:pPr>
+        <w:pStyle w:val="Normal1"/>
+        <w:spacing w:lineRule="auto" w:line="480"/>
+        <w:rPr/>
+      </w:pPr>
+      <w:r>
         <w:drawing>
-          <wp:inline distT="0" distB="0" distL="0" distR="0">
+          <wp:anchor behindDoc="0" distT="0" distB="0" distL="0" distR="0" simplePos="0" locked="0" layoutInCell="1" allowOverlap="1" relativeHeight="8">
+            <wp:simplePos x="0" y="0"/>
+            <wp:positionH relativeFrom="page">
+              <wp:posOffset>857250</wp:posOffset>
+            </wp:positionH>
+            <wp:positionV relativeFrom="page">
+              <wp:posOffset>1123950</wp:posOffset>
+            </wp:positionV>
             <wp:extent cx="5943600" cy="2476500"/>
             <wp:effectExtent l="0" t="0" r="0" b="0"/>
+            <wp:wrapSquare wrapText="largest"/>
             <wp:docPr id="6" name="image5.png" descr=""/>
             <wp:cNvGraphicFramePr>
               <a:graphicFrameLocks xmlns:a="http://schemas.openxmlformats.org/drawingml/2006/main" noChangeAspect="1"/>
@@ -3370,16 +3591,9 @@
                 </pic:pic>
               </a:graphicData>
             </a:graphic>
-          </wp:inline>
+          </wp:anchor>
         </w:drawing>
       </w:r>
-    </w:p>
-    <w:p>
-      <w:pPr>
-        <w:pStyle w:val="Normal1"/>
-        <w:spacing w:lineRule="auto" w:line="480"/>
-        <w:rPr/>
-      </w:pPr>
       <w:r>
         <w:rPr>
           <w:b/>
@@ -3394,7 +3608,6 @@
     <w:p>
       <w:pPr>
         <w:pStyle w:val="Heading1"/>
-        <w:pageBreakBefore w:val="false"/>
         <w:shd w:val="clear" w:fill="FFFFFF"/>
         <w:spacing w:lineRule="auto" w:line="480" w:before="300" w:after="160"/>
         <w:rPr/>
@@ -4285,7 +4498,6 @@
     <w:p>
       <w:pPr>
         <w:pStyle w:val="Normal1"/>
-        <w:pageBreakBefore w:val="false"/>
         <w:spacing w:lineRule="auto" w:line="480"/>
         <w:ind w:left="0" w:hanging="0"/>
         <w:rPr/>
@@ -4607,7 +4819,7 @@
       <w:pPr>
         <w:pStyle w:val="Heading1"/>
         <w:pageBreakBefore w:val="false"/>
-        <w:spacing w:lineRule="auto" w:line="480"/>
+        <w:spacing w:lineRule="auto" w:line="480" w:before="343" w:after="63"/>
         <w:rPr/>
       </w:pPr>
       <w:bookmarkStart w:id="18" w:name="_mn5nj1wt0eta"/>
@@ -4621,7 +4833,7 @@
       <w:pPr>
         <w:pStyle w:val="Heading3"/>
         <w:pageBreakBefore w:val="false"/>
-        <w:spacing w:lineRule="auto" w:line="480"/>
+        <w:spacing w:lineRule="auto" w:line="480" w:before="263" w:after="23"/>
         <w:rPr/>
       </w:pPr>
       <w:bookmarkStart w:id="19" w:name="_8vxq6d1gtt8j"/>
@@ -4649,17 +4861,6 @@
         <w:pStyle w:val="Normal1"/>
         <w:pageBreakBefore w:val="false"/>
         <w:spacing w:lineRule="auto" w:line="480"/>
-        <w:rPr/>
-      </w:pPr>
-      <w:r>
-        <w:rPr/>
-      </w:r>
-    </w:p>
-    <w:p>
-      <w:pPr>
-        <w:pStyle w:val="Normal1"/>
-        <w:pageBreakBefore w:val="false"/>
-        <w:spacing w:lineRule="auto" w:line="480"/>
         <w:ind w:firstLine="720"/>
         <w:rPr/>
       </w:pPr>
@@ -4680,17 +4881,6 @@
       <w:r>
         <w:rPr/>
         <w:t>, RECON (v1.08; Bao and Eddy, 2002) with RepeatMasker patch, RepeatScout (v1.0.5; Price et al, 2005) and RepeatMaskerBlast (RMBLast (2.6.0)) configured with the isb-2.6.0+-changes-vers2 patch file, and TRF (v4.0.4; Benson, 1999).</w:t>
-      </w:r>
-    </w:p>
-    <w:p>
-      <w:pPr>
-        <w:pStyle w:val="Normal1"/>
-        <w:pageBreakBefore w:val="false"/>
-        <w:spacing w:lineRule="auto" w:line="480"/>
-        <w:rPr/>
-      </w:pPr>
-      <w:r>
-        <w:rPr/>
       </w:r>
     </w:p>
     <w:p>

</xml_diff>